<commit_message>
Se modificó la descripción de CU-04 Ver producto
</commit_message>
<xml_diff>
--- a/Documentación/CU-04_VerProducto/Descripción.docx
+++ b/Documentación/CU-04_VerProducto/Descripción.docx
@@ -267,76 +267,29 @@
               <w:pStyle w:val="Prrafodelista"/>
               <w:numPr>
                 <w:ilvl w:val="0"/>
-                <w:numId w:val="3"/>
+                <w:numId w:val="11"/>
               </w:numPr>
               <w:jc w:val="both"/>
             </w:pPr>
             <w:r>
-              <w:t>El sistema recupera la información del PRODUCTO registrado en la base de datos, luego e</w:t>
-            </w:r>
-            <w:r>
-              <w:t>l sistema muestra la ventana “</w:t>
+              <w:t>El sistema recupera los PRODUCTOS registrados en la base de datos (EX-01),</w:t>
+            </w:r>
+          </w:p>
+          <w:p>
+            <w:pPr>
+              <w:pStyle w:val="Prrafodelista"/>
+              <w:jc w:val="both"/>
+            </w:pPr>
+            <w:r>
+              <w:t>Luego sistema muestra la ventana “</w:t>
             </w:r>
             <w:proofErr w:type="spellStart"/>
             <w:r>
-              <w:t>Detalle</w:t>
-            </w:r>
-            <w:r>
-              <w:t>ProductoView</w:t>
+              <w:t>VerProductosView</w:t>
             </w:r>
             <w:proofErr w:type="spellEnd"/>
             <w:r>
-              <w:t xml:space="preserve">” que muestra </w:t>
-            </w:r>
-            <w:r>
-              <w:t xml:space="preserve">la información detallada del PRODUCTO, esta información incluye: </w:t>
-            </w:r>
-            <w:r>
-              <w:t>“Nombre”, “Descripción”, “Cantidad”, “Precio”, “Fecha de caducidad”,</w:t>
-            </w:r>
-            <w:r>
-              <w:t xml:space="preserve"> </w:t>
-            </w:r>
-            <w:r>
-              <w:t>“Es perecedero”</w:t>
-            </w:r>
-            <w:r>
-              <w:t xml:space="preserve">, </w:t>
-            </w:r>
-            <w:r>
-              <w:t xml:space="preserve">“Es </w:t>
-            </w:r>
-            <w:proofErr w:type="spellStart"/>
-            <w:r>
-              <w:t>devolvible</w:t>
-            </w:r>
-            <w:proofErr w:type="spellEnd"/>
-            <w:r>
-              <w:t>”</w:t>
-            </w:r>
-            <w:r>
-              <w:t xml:space="preserve">, </w:t>
-            </w:r>
-            <w:r>
-              <w:t>“</w:t>
-            </w:r>
-            <w:r>
-              <w:t>Ubicación”, “Unidad de medida” y</w:t>
-            </w:r>
-            <w:r>
-              <w:t xml:space="preserve"> </w:t>
-            </w:r>
-            <w:r>
-              <w:t>“Categoría registrada”</w:t>
-            </w:r>
-            <w:r>
-              <w:t xml:space="preserve"> inhabilitados</w:t>
-            </w:r>
-            <w:r>
-              <w:t>, junto con un botón “Volver”</w:t>
-            </w:r>
-            <w:r>
-              <w:t>.</w:t>
+              <w:t>”, con una tabla de los productos recuperados con los campos “Nombre”, “Cantidad”, “Precio”, “Categoría”, junto con los botones “Ver detalles”, “Editar” y “Eliminar” deshabilitados, por último, un botón “Volver”.</w:t>
             </w:r>
           </w:p>
           <w:p>
@@ -344,12 +297,12 @@
               <w:pStyle w:val="Prrafodelista"/>
               <w:numPr>
                 <w:ilvl w:val="0"/>
-                <w:numId w:val="3"/>
+                <w:numId w:val="11"/>
               </w:numPr>
               <w:jc w:val="both"/>
             </w:pPr>
             <w:r>
-              <w:t>El actor da clic en el botón “Volver”.</w:t>
+              <w:t>El actor selecciona un producto de la tabla. (FA-01)</w:t>
             </w:r>
           </w:p>
           <w:p>
@@ -357,20 +310,12 @@
               <w:pStyle w:val="Prrafodelista"/>
               <w:numPr>
                 <w:ilvl w:val="0"/>
-                <w:numId w:val="3"/>
+                <w:numId w:val="11"/>
               </w:numPr>
               <w:jc w:val="both"/>
             </w:pPr>
             <w:r>
-              <w:t>El sistema cierra la ventana “</w:t>
-            </w:r>
-            <w:proofErr w:type="spellStart"/>
-            <w:r>
-              <w:t>DetalleProductoView</w:t>
-            </w:r>
-            <w:proofErr w:type="spellEnd"/>
-            <w:r>
-              <w:t>”</w:t>
+              <w:t>El sistema habilita los botones “Ver detalle”, “Editar” y “Eliminar”.</w:t>
             </w:r>
           </w:p>
           <w:p>
@@ -378,12 +323,152 @@
               <w:pStyle w:val="Prrafodelista"/>
               <w:numPr>
                 <w:ilvl w:val="0"/>
-                <w:numId w:val="3"/>
+                <w:numId w:val="11"/>
               </w:numPr>
               <w:jc w:val="both"/>
             </w:pPr>
             <w:r>
-              <w:t>Fin del caso de uso</w:t>
+              <w:t>El actor da clic en el botón “Ver detalle”. (FA-01, FA-02, FA-03)</w:t>
+            </w:r>
+          </w:p>
+          <w:p>
+            <w:pPr>
+              <w:pStyle w:val="Prrafodelista"/>
+              <w:numPr>
+                <w:ilvl w:val="0"/>
+                <w:numId w:val="11"/>
+              </w:numPr>
+              <w:jc w:val="both"/>
+            </w:pPr>
+            <w:r>
+              <w:t>El sistema muestra la ventana “</w:t>
+            </w:r>
+            <w:proofErr w:type="spellStart"/>
+            <w:r>
+              <w:t>DetalleProductoView</w:t>
+            </w:r>
+            <w:proofErr w:type="spellEnd"/>
+            <w:r>
+              <w:t xml:space="preserve">” que muestra la información detallada del PRODUCTO, esta información incluye: </w:t>
+            </w:r>
+            <w:r>
+              <w:t>“Nombre”, “Descripción”, “Cantidad”, “Precio”, “Fecha de caducidad”,</w:t>
+            </w:r>
+            <w:r>
+              <w:t xml:space="preserve"> </w:t>
+            </w:r>
+            <w:r>
+              <w:t>“Es perecedero”</w:t>
+            </w:r>
+            <w:r>
+              <w:t xml:space="preserve">, </w:t>
+            </w:r>
+            <w:r>
+              <w:t xml:space="preserve">“Es </w:t>
+            </w:r>
+            <w:proofErr w:type="spellStart"/>
+            <w:r>
+              <w:t>devolvible</w:t>
+            </w:r>
+            <w:proofErr w:type="spellEnd"/>
+            <w:r>
+              <w:t>”</w:t>
+            </w:r>
+            <w:r>
+              <w:t xml:space="preserve">, </w:t>
+            </w:r>
+            <w:r>
+              <w:t>“Ubicación”, “Unidad de medida” y</w:t>
+            </w:r>
+            <w:r>
+              <w:t xml:space="preserve"> </w:t>
+            </w:r>
+            <w:r>
+              <w:t>“Categoría registrada”</w:t>
+            </w:r>
+            <w:r>
+              <w:t xml:space="preserve"> inhabilitados, junto con un botón “Volver”.</w:t>
+            </w:r>
+          </w:p>
+          <w:p>
+            <w:pPr>
+              <w:pStyle w:val="Prrafodelista"/>
+              <w:numPr>
+                <w:ilvl w:val="0"/>
+                <w:numId w:val="11"/>
+              </w:numPr>
+              <w:jc w:val="both"/>
+            </w:pPr>
+            <w:r>
+              <w:t>El actor da clic en el botón “Volver”.</w:t>
+            </w:r>
+          </w:p>
+          <w:p>
+            <w:pPr>
+              <w:pStyle w:val="Prrafodelista"/>
+              <w:numPr>
+                <w:ilvl w:val="0"/>
+                <w:numId w:val="11"/>
+              </w:numPr>
+              <w:jc w:val="both"/>
+            </w:pPr>
+            <w:r>
+              <w:t>El sistema cierra la ventana “</w:t>
+            </w:r>
+            <w:proofErr w:type="spellStart"/>
+            <w:r>
+              <w:t>DetalleProductoView</w:t>
+            </w:r>
+            <w:proofErr w:type="spellEnd"/>
+            <w:r>
+              <w:t>”</w:t>
+            </w:r>
+          </w:p>
+          <w:p>
+            <w:pPr>
+              <w:pStyle w:val="Prrafodelista"/>
+              <w:numPr>
+                <w:ilvl w:val="0"/>
+                <w:numId w:val="11"/>
+              </w:numPr>
+              <w:jc w:val="both"/>
+            </w:pPr>
+            <w:r>
+              <w:t>El actor da clic en el botón “Volver”</w:t>
+            </w:r>
+          </w:p>
+          <w:p>
+            <w:pPr>
+              <w:pStyle w:val="Prrafodelista"/>
+              <w:numPr>
+                <w:ilvl w:val="0"/>
+                <w:numId w:val="11"/>
+              </w:numPr>
+              <w:jc w:val="both"/>
+            </w:pPr>
+            <w:r>
+              <w:t>El sistema cierra la ventana “</w:t>
+            </w:r>
+            <w:proofErr w:type="spellStart"/>
+            <w:r>
+              <w:t>VerProductosView</w:t>
+            </w:r>
+            <w:proofErr w:type="spellEnd"/>
+            <w:r>
+              <w:t>”</w:t>
+            </w:r>
+          </w:p>
+          <w:p>
+            <w:pPr>
+              <w:pStyle w:val="Prrafodelista"/>
+              <w:numPr>
+                <w:ilvl w:val="0"/>
+                <w:numId w:val="11"/>
+              </w:numPr>
+              <w:jc w:val="both"/>
+            </w:pPr>
+            <w:r>
+              <w:t>Fin del caso de uso.</w:t>
             </w:r>
           </w:p>
         </w:tc>
@@ -419,8 +504,141 @@
               <w:jc w:val="both"/>
             </w:pPr>
             <w:r>
-              <w:t>Sin flujos alternos</w:t>
-            </w:r>
+              <w:t>FA-01 Volver</w:t>
+            </w:r>
+          </w:p>
+          <w:p>
+            <w:pPr>
+              <w:pStyle w:val="Prrafodelista"/>
+              <w:numPr>
+                <w:ilvl w:val="0"/>
+                <w:numId w:val="12"/>
+              </w:numPr>
+              <w:jc w:val="both"/>
+            </w:pPr>
+            <w:r>
+              <w:t>El actor hace clic en el botón “Volver”</w:t>
+            </w:r>
+          </w:p>
+          <w:p>
+            <w:pPr>
+              <w:pStyle w:val="Prrafodelista"/>
+              <w:numPr>
+                <w:ilvl w:val="0"/>
+                <w:numId w:val="12"/>
+              </w:numPr>
+              <w:jc w:val="both"/>
+            </w:pPr>
+            <w:r>
+              <w:t>El sistema cierra la ventana “</w:t>
+            </w:r>
+            <w:proofErr w:type="spellStart"/>
+            <w:r>
+              <w:t>VerProductosView</w:t>
+            </w:r>
+            <w:proofErr w:type="spellEnd"/>
+            <w:r>
+              <w:t>” y regresa al flujo normal en el último paso.</w:t>
+            </w:r>
+          </w:p>
+          <w:p>
+            <w:pPr>
+              <w:jc w:val="both"/>
+            </w:pPr>
+            <w:r>
+              <w:t>FA-02 Clic en el botón “Editar”</w:t>
+            </w:r>
+          </w:p>
+          <w:p>
+            <w:pPr>
+              <w:pStyle w:val="Prrafodelista"/>
+              <w:numPr>
+                <w:ilvl w:val="0"/>
+                <w:numId w:val="13"/>
+              </w:numPr>
+              <w:jc w:val="both"/>
+            </w:pPr>
+            <w:r>
+              <w:t>El actor da clic en el botón “Editar”</w:t>
+            </w:r>
+          </w:p>
+          <w:p>
+            <w:pPr>
+              <w:pStyle w:val="Prrafodelista"/>
+              <w:numPr>
+                <w:ilvl w:val="0"/>
+                <w:numId w:val="13"/>
+              </w:numPr>
+              <w:jc w:val="both"/>
+            </w:pPr>
+            <w:r>
+              <w:t>El sistema extiende al CU-05 Editar producto.</w:t>
+            </w:r>
+          </w:p>
+          <w:p>
+            <w:pPr>
+              <w:pStyle w:val="Prrafodelista"/>
+              <w:numPr>
+                <w:ilvl w:val="0"/>
+                <w:numId w:val="13"/>
+              </w:numPr>
+              <w:jc w:val="both"/>
+            </w:pPr>
+            <w:r>
+              <w:t>Regresa al flujo normal en el paso 2.</w:t>
+            </w:r>
+          </w:p>
+          <w:p>
+            <w:pPr>
+              <w:jc w:val="both"/>
+            </w:pPr>
+            <w:r>
+              <w:t>FA-03 Clic en el botón “Eliminar”</w:t>
+            </w:r>
+          </w:p>
+          <w:p>
+            <w:pPr>
+              <w:pStyle w:val="Prrafodelista"/>
+              <w:numPr>
+                <w:ilvl w:val="0"/>
+                <w:numId w:val="14"/>
+              </w:numPr>
+              <w:jc w:val="both"/>
+            </w:pPr>
+            <w:r>
+              <w:t>El actor da clic en el botón “Eliminar”.</w:t>
+            </w:r>
+          </w:p>
+          <w:p>
+            <w:pPr>
+              <w:pStyle w:val="Prrafodelista"/>
+              <w:numPr>
+                <w:ilvl w:val="0"/>
+                <w:numId w:val="14"/>
+              </w:numPr>
+              <w:jc w:val="both"/>
+            </w:pPr>
+            <w:r>
+              <w:t>El sistema extiende a CU-06 Eliminar producto.</w:t>
+            </w:r>
+          </w:p>
+          <w:p>
+            <w:pPr>
+              <w:pStyle w:val="Prrafodelista"/>
+              <w:numPr>
+                <w:ilvl w:val="0"/>
+                <w:numId w:val="14"/>
+              </w:numPr>
+              <w:jc w:val="both"/>
+            </w:pPr>
+            <w:r>
+              <w:t>Regresa al flujo normal en el paso 2.</w:t>
+            </w:r>
+          </w:p>
+          <w:p>
+            <w:pPr>
+              <w:jc w:val="both"/>
+            </w:pPr>
           </w:p>
         </w:tc>
       </w:tr>
@@ -475,7 +693,7 @@
               <w:pStyle w:val="Prrafodelista"/>
               <w:numPr>
                 <w:ilvl w:val="0"/>
-                <w:numId w:val="8"/>
+                <w:numId w:val="11"/>
               </w:numPr>
               <w:spacing w:after="160" w:line="278" w:lineRule="auto"/>
               <w:jc w:val="both"/>
@@ -509,7 +727,7 @@
               <w:pStyle w:val="Prrafodelista"/>
               <w:numPr>
                 <w:ilvl w:val="0"/>
-                <w:numId w:val="8"/>
+                <w:numId w:val="11"/>
               </w:numPr>
               <w:spacing w:after="160" w:line="278" w:lineRule="auto"/>
               <w:jc w:val="both"/>
@@ -529,7 +747,7 @@
               <w:pStyle w:val="Prrafodelista"/>
               <w:numPr>
                 <w:ilvl w:val="0"/>
-                <w:numId w:val="8"/>
+                <w:numId w:val="11"/>
               </w:numPr>
               <w:spacing w:after="160" w:line="278" w:lineRule="auto"/>
               <w:jc w:val="both"/>
@@ -571,7 +789,7 @@
               <w:pStyle w:val="Prrafodelista"/>
               <w:numPr>
                 <w:ilvl w:val="0"/>
-                <w:numId w:val="8"/>
+                <w:numId w:val="11"/>
               </w:numPr>
               <w:spacing w:after="160" w:line="278" w:lineRule="auto"/>
               <w:jc w:val="both"/>
@@ -600,6 +818,7 @@
                 <w:b/>
                 <w:bCs/>
               </w:rPr>
+              <w:lastRenderedPageBreak/>
               <w:t>Postcondiciones</w:t>
             </w:r>
           </w:p>
@@ -613,15 +832,23 @@
               <w:jc w:val="both"/>
             </w:pPr>
             <w:r>
-              <w:t xml:space="preserve">POS-01 La ventana “Detalle </w:t>
+              <w:t>POS-01 Las ventanas “</w:t>
             </w:r>
             <w:proofErr w:type="spellStart"/>
             <w:r>
-              <w:t>productoView</w:t>
+              <w:t>DetalleProductoView</w:t>
             </w:r>
             <w:proofErr w:type="spellEnd"/>
             <w:r>
-              <w:t>” se cierra.</w:t>
+              <w:t>” y “</w:t>
+            </w:r>
+            <w:proofErr w:type="spellStart"/>
+            <w:r>
+              <w:t>VerProductosView</w:t>
+            </w:r>
+            <w:proofErr w:type="spellEnd"/>
+            <w:r>
+              <w:t>” se cierran correctamente.</w:t>
             </w:r>
           </w:p>
           <w:p>
@@ -742,6 +969,95 @@
     </w:lvl>
   </w:abstractNum>
   <w:abstractNum w:abstractNumId="1" w15:restartNumberingAfterBreak="0">
+    <w:nsid w:val="08ED2F58"/>
+    <w:multiLevelType w:val="hybridMultilevel"/>
+    <w:tmpl w:val="DC58B9F6"/>
+    <w:lvl w:ilvl="0" w:tplc="0409000F">
+      <w:start w:val="1"/>
+      <w:numFmt w:val="decimal"/>
+      <w:lvlText w:val="%1."/>
+      <w:lvlJc w:val="left"/>
+      <w:pPr>
+        <w:ind w:left="720" w:hanging="360"/>
+      </w:pPr>
+      <w:rPr>
+        <w:rFonts w:hint="default"/>
+      </w:rPr>
+    </w:lvl>
+    <w:lvl w:ilvl="1" w:tplc="04090019" w:tentative="1">
+      <w:start w:val="1"/>
+      <w:numFmt w:val="lowerLetter"/>
+      <w:lvlText w:val="%2."/>
+      <w:lvlJc w:val="left"/>
+      <w:pPr>
+        <w:ind w:left="1440" w:hanging="360"/>
+      </w:pPr>
+    </w:lvl>
+    <w:lvl w:ilvl="2" w:tplc="0409001B" w:tentative="1">
+      <w:start w:val="1"/>
+      <w:numFmt w:val="lowerRoman"/>
+      <w:lvlText w:val="%3."/>
+      <w:lvlJc w:val="right"/>
+      <w:pPr>
+        <w:ind w:left="2160" w:hanging="180"/>
+      </w:pPr>
+    </w:lvl>
+    <w:lvl w:ilvl="3" w:tplc="0409000F" w:tentative="1">
+      <w:start w:val="1"/>
+      <w:numFmt w:val="decimal"/>
+      <w:lvlText w:val="%4."/>
+      <w:lvlJc w:val="left"/>
+      <w:pPr>
+        <w:ind w:left="2880" w:hanging="360"/>
+      </w:pPr>
+    </w:lvl>
+    <w:lvl w:ilvl="4" w:tplc="04090019" w:tentative="1">
+      <w:start w:val="1"/>
+      <w:numFmt w:val="lowerLetter"/>
+      <w:lvlText w:val="%5."/>
+      <w:lvlJc w:val="left"/>
+      <w:pPr>
+        <w:ind w:left="3600" w:hanging="360"/>
+      </w:pPr>
+    </w:lvl>
+    <w:lvl w:ilvl="5" w:tplc="0409001B" w:tentative="1">
+      <w:start w:val="1"/>
+      <w:numFmt w:val="lowerRoman"/>
+      <w:lvlText w:val="%6."/>
+      <w:lvlJc w:val="right"/>
+      <w:pPr>
+        <w:ind w:left="4320" w:hanging="180"/>
+      </w:pPr>
+    </w:lvl>
+    <w:lvl w:ilvl="6" w:tplc="0409000F" w:tentative="1">
+      <w:start w:val="1"/>
+      <w:numFmt w:val="decimal"/>
+      <w:lvlText w:val="%7."/>
+      <w:lvlJc w:val="left"/>
+      <w:pPr>
+        <w:ind w:left="5040" w:hanging="360"/>
+      </w:pPr>
+    </w:lvl>
+    <w:lvl w:ilvl="7" w:tplc="04090019" w:tentative="1">
+      <w:start w:val="1"/>
+      <w:numFmt w:val="lowerLetter"/>
+      <w:lvlText w:val="%8."/>
+      <w:lvlJc w:val="left"/>
+      <w:pPr>
+        <w:ind w:left="5760" w:hanging="360"/>
+      </w:pPr>
+    </w:lvl>
+    <w:lvl w:ilvl="8" w:tplc="0409001B" w:tentative="1">
+      <w:start w:val="1"/>
+      <w:numFmt w:val="lowerRoman"/>
+      <w:lvlText w:val="%9."/>
+      <w:lvlJc w:val="right"/>
+      <w:pPr>
+        <w:ind w:left="6480" w:hanging="180"/>
+      </w:pPr>
+    </w:lvl>
+  </w:abstractNum>
+  <w:abstractNum w:abstractNumId="2" w15:restartNumberingAfterBreak="0">
     <w:nsid w:val="13FE3A59"/>
     <w:multiLevelType w:val="hybridMultilevel"/>
     <w:tmpl w:val="64BAA67C"/>
@@ -830,7 +1146,7 @@
       </w:pPr>
     </w:lvl>
   </w:abstractNum>
-  <w:abstractNum w:abstractNumId="2" w15:restartNumberingAfterBreak="0">
+  <w:abstractNum w:abstractNumId="3" w15:restartNumberingAfterBreak="0">
     <w:nsid w:val="1DAB6AE7"/>
     <w:multiLevelType w:val="hybridMultilevel"/>
     <w:tmpl w:val="1B9474AA"/>
@@ -919,7 +1235,7 @@
       </w:pPr>
     </w:lvl>
   </w:abstractNum>
-  <w:abstractNum w:abstractNumId="3" w15:restartNumberingAfterBreak="0">
+  <w:abstractNum w:abstractNumId="4" w15:restartNumberingAfterBreak="0">
     <w:nsid w:val="1E903F3B"/>
     <w:multiLevelType w:val="hybridMultilevel"/>
     <w:tmpl w:val="3626B86A"/>
@@ -1008,7 +1324,96 @@
       </w:pPr>
     </w:lvl>
   </w:abstractNum>
-  <w:abstractNum w:abstractNumId="4" w15:restartNumberingAfterBreak="0">
+  <w:abstractNum w:abstractNumId="5" w15:restartNumberingAfterBreak="0">
+    <w:nsid w:val="21376525"/>
+    <w:multiLevelType w:val="hybridMultilevel"/>
+    <w:tmpl w:val="7CBA8834"/>
+    <w:lvl w:ilvl="0" w:tplc="FFFFFFFF">
+      <w:start w:val="1"/>
+      <w:numFmt w:val="decimal"/>
+      <w:lvlText w:val="%1."/>
+      <w:lvlJc w:val="left"/>
+      <w:pPr>
+        <w:ind w:left="720" w:hanging="360"/>
+      </w:pPr>
+      <w:rPr>
+        <w:rFonts w:hint="default"/>
+      </w:rPr>
+    </w:lvl>
+    <w:lvl w:ilvl="1" w:tplc="FFFFFFFF" w:tentative="1">
+      <w:start w:val="1"/>
+      <w:numFmt w:val="lowerLetter"/>
+      <w:lvlText w:val="%2."/>
+      <w:lvlJc w:val="left"/>
+      <w:pPr>
+        <w:ind w:left="1440" w:hanging="360"/>
+      </w:pPr>
+    </w:lvl>
+    <w:lvl w:ilvl="2" w:tplc="FFFFFFFF" w:tentative="1">
+      <w:start w:val="1"/>
+      <w:numFmt w:val="lowerRoman"/>
+      <w:lvlText w:val="%3."/>
+      <w:lvlJc w:val="right"/>
+      <w:pPr>
+        <w:ind w:left="2160" w:hanging="180"/>
+      </w:pPr>
+    </w:lvl>
+    <w:lvl w:ilvl="3" w:tplc="FFFFFFFF" w:tentative="1">
+      <w:start w:val="1"/>
+      <w:numFmt w:val="decimal"/>
+      <w:lvlText w:val="%4."/>
+      <w:lvlJc w:val="left"/>
+      <w:pPr>
+        <w:ind w:left="2880" w:hanging="360"/>
+      </w:pPr>
+    </w:lvl>
+    <w:lvl w:ilvl="4" w:tplc="FFFFFFFF" w:tentative="1">
+      <w:start w:val="1"/>
+      <w:numFmt w:val="lowerLetter"/>
+      <w:lvlText w:val="%5."/>
+      <w:lvlJc w:val="left"/>
+      <w:pPr>
+        <w:ind w:left="3600" w:hanging="360"/>
+      </w:pPr>
+    </w:lvl>
+    <w:lvl w:ilvl="5" w:tplc="FFFFFFFF" w:tentative="1">
+      <w:start w:val="1"/>
+      <w:numFmt w:val="lowerRoman"/>
+      <w:lvlText w:val="%6."/>
+      <w:lvlJc w:val="right"/>
+      <w:pPr>
+        <w:ind w:left="4320" w:hanging="180"/>
+      </w:pPr>
+    </w:lvl>
+    <w:lvl w:ilvl="6" w:tplc="FFFFFFFF" w:tentative="1">
+      <w:start w:val="1"/>
+      <w:numFmt w:val="decimal"/>
+      <w:lvlText w:val="%7."/>
+      <w:lvlJc w:val="left"/>
+      <w:pPr>
+        <w:ind w:left="5040" w:hanging="360"/>
+      </w:pPr>
+    </w:lvl>
+    <w:lvl w:ilvl="7" w:tplc="FFFFFFFF" w:tentative="1">
+      <w:start w:val="1"/>
+      <w:numFmt w:val="lowerLetter"/>
+      <w:lvlText w:val="%8."/>
+      <w:lvlJc w:val="left"/>
+      <w:pPr>
+        <w:ind w:left="5760" w:hanging="360"/>
+      </w:pPr>
+    </w:lvl>
+    <w:lvl w:ilvl="8" w:tplc="FFFFFFFF" w:tentative="1">
+      <w:start w:val="1"/>
+      <w:numFmt w:val="lowerRoman"/>
+      <w:lvlText w:val="%9."/>
+      <w:lvlJc w:val="right"/>
+      <w:pPr>
+        <w:ind w:left="6480" w:hanging="180"/>
+      </w:pPr>
+    </w:lvl>
+  </w:abstractNum>
+  <w:abstractNum w:abstractNumId="6" w15:restartNumberingAfterBreak="0">
     <w:nsid w:val="2D2D55FC"/>
     <w:multiLevelType w:val="hybridMultilevel"/>
     <w:tmpl w:val="3E42FD74"/>
@@ -1097,7 +1502,7 @@
       </w:pPr>
     </w:lvl>
   </w:abstractNum>
-  <w:abstractNum w:abstractNumId="5" w15:restartNumberingAfterBreak="0">
+  <w:abstractNum w:abstractNumId="7" w15:restartNumberingAfterBreak="0">
     <w:nsid w:val="3D314F56"/>
     <w:multiLevelType w:val="hybridMultilevel"/>
     <w:tmpl w:val="76FACE2E"/>
@@ -1186,7 +1591,7 @@
       </w:pPr>
     </w:lvl>
   </w:abstractNum>
-  <w:abstractNum w:abstractNumId="6" w15:restartNumberingAfterBreak="0">
+  <w:abstractNum w:abstractNumId="8" w15:restartNumberingAfterBreak="0">
     <w:nsid w:val="43CD5C25"/>
     <w:multiLevelType w:val="hybridMultilevel"/>
     <w:tmpl w:val="5B9E28C0"/>
@@ -1275,7 +1680,7 @@
       </w:pPr>
     </w:lvl>
   </w:abstractNum>
-  <w:abstractNum w:abstractNumId="7" w15:restartNumberingAfterBreak="0">
+  <w:abstractNum w:abstractNumId="9" w15:restartNumberingAfterBreak="0">
     <w:nsid w:val="51A73A68"/>
     <w:multiLevelType w:val="hybridMultilevel"/>
     <w:tmpl w:val="56429370"/>
@@ -1364,7 +1769,7 @@
       </w:pPr>
     </w:lvl>
   </w:abstractNum>
-  <w:abstractNum w:abstractNumId="8" w15:restartNumberingAfterBreak="0">
+  <w:abstractNum w:abstractNumId="10" w15:restartNumberingAfterBreak="0">
     <w:nsid w:val="62DD0A0D"/>
     <w:multiLevelType w:val="hybridMultilevel"/>
     <w:tmpl w:val="36C6C4D2"/>
@@ -1476,7 +1881,96 @@
       </w:rPr>
     </w:lvl>
   </w:abstractNum>
-  <w:abstractNum w:abstractNumId="9" w15:restartNumberingAfterBreak="0">
+  <w:abstractNum w:abstractNumId="11" w15:restartNumberingAfterBreak="0">
+    <w:nsid w:val="65861A75"/>
+    <w:multiLevelType w:val="hybridMultilevel"/>
+    <w:tmpl w:val="4F445088"/>
+    <w:lvl w:ilvl="0" w:tplc="0409000F">
+      <w:start w:val="1"/>
+      <w:numFmt w:val="decimal"/>
+      <w:lvlText w:val="%1."/>
+      <w:lvlJc w:val="left"/>
+      <w:pPr>
+        <w:ind w:left="720" w:hanging="360"/>
+      </w:pPr>
+      <w:rPr>
+        <w:rFonts w:hint="default"/>
+      </w:rPr>
+    </w:lvl>
+    <w:lvl w:ilvl="1" w:tplc="04090019" w:tentative="1">
+      <w:start w:val="1"/>
+      <w:numFmt w:val="lowerLetter"/>
+      <w:lvlText w:val="%2."/>
+      <w:lvlJc w:val="left"/>
+      <w:pPr>
+        <w:ind w:left="1440" w:hanging="360"/>
+      </w:pPr>
+    </w:lvl>
+    <w:lvl w:ilvl="2" w:tplc="0409001B" w:tentative="1">
+      <w:start w:val="1"/>
+      <w:numFmt w:val="lowerRoman"/>
+      <w:lvlText w:val="%3."/>
+      <w:lvlJc w:val="right"/>
+      <w:pPr>
+        <w:ind w:left="2160" w:hanging="180"/>
+      </w:pPr>
+    </w:lvl>
+    <w:lvl w:ilvl="3" w:tplc="0409000F" w:tentative="1">
+      <w:start w:val="1"/>
+      <w:numFmt w:val="decimal"/>
+      <w:lvlText w:val="%4."/>
+      <w:lvlJc w:val="left"/>
+      <w:pPr>
+        <w:ind w:left="2880" w:hanging="360"/>
+      </w:pPr>
+    </w:lvl>
+    <w:lvl w:ilvl="4" w:tplc="04090019" w:tentative="1">
+      <w:start w:val="1"/>
+      <w:numFmt w:val="lowerLetter"/>
+      <w:lvlText w:val="%5."/>
+      <w:lvlJc w:val="left"/>
+      <w:pPr>
+        <w:ind w:left="3600" w:hanging="360"/>
+      </w:pPr>
+    </w:lvl>
+    <w:lvl w:ilvl="5" w:tplc="0409001B" w:tentative="1">
+      <w:start w:val="1"/>
+      <w:numFmt w:val="lowerRoman"/>
+      <w:lvlText w:val="%6."/>
+      <w:lvlJc w:val="right"/>
+      <w:pPr>
+        <w:ind w:left="4320" w:hanging="180"/>
+      </w:pPr>
+    </w:lvl>
+    <w:lvl w:ilvl="6" w:tplc="0409000F" w:tentative="1">
+      <w:start w:val="1"/>
+      <w:numFmt w:val="decimal"/>
+      <w:lvlText w:val="%7."/>
+      <w:lvlJc w:val="left"/>
+      <w:pPr>
+        <w:ind w:left="5040" w:hanging="360"/>
+      </w:pPr>
+    </w:lvl>
+    <w:lvl w:ilvl="7" w:tplc="04090019" w:tentative="1">
+      <w:start w:val="1"/>
+      <w:numFmt w:val="lowerLetter"/>
+      <w:lvlText w:val="%8."/>
+      <w:lvlJc w:val="left"/>
+      <w:pPr>
+        <w:ind w:left="5760" w:hanging="360"/>
+      </w:pPr>
+    </w:lvl>
+    <w:lvl w:ilvl="8" w:tplc="0409001B" w:tentative="1">
+      <w:start w:val="1"/>
+      <w:numFmt w:val="lowerRoman"/>
+      <w:lvlText w:val="%9."/>
+      <w:lvlJc w:val="right"/>
+      <w:pPr>
+        <w:ind w:left="6480" w:hanging="180"/>
+      </w:pPr>
+    </w:lvl>
+  </w:abstractNum>
+  <w:abstractNum w:abstractNumId="12" w15:restartNumberingAfterBreak="0">
     <w:nsid w:val="6AE17504"/>
     <w:multiLevelType w:val="hybridMultilevel"/>
     <w:tmpl w:val="74601E1E"/>
@@ -1565,35 +2059,136 @@
       </w:pPr>
     </w:lvl>
   </w:abstractNum>
+  <w:abstractNum w:abstractNumId="13" w15:restartNumberingAfterBreak="0">
+    <w:nsid w:val="7E321879"/>
+    <w:multiLevelType w:val="hybridMultilevel"/>
+    <w:tmpl w:val="66A2AA04"/>
+    <w:lvl w:ilvl="0" w:tplc="0409000F">
+      <w:start w:val="1"/>
+      <w:numFmt w:val="decimal"/>
+      <w:lvlText w:val="%1."/>
+      <w:lvlJc w:val="left"/>
+      <w:pPr>
+        <w:ind w:left="720" w:hanging="360"/>
+      </w:pPr>
+      <w:rPr>
+        <w:rFonts w:hint="default"/>
+      </w:rPr>
+    </w:lvl>
+    <w:lvl w:ilvl="1" w:tplc="04090019" w:tentative="1">
+      <w:start w:val="1"/>
+      <w:numFmt w:val="lowerLetter"/>
+      <w:lvlText w:val="%2."/>
+      <w:lvlJc w:val="left"/>
+      <w:pPr>
+        <w:ind w:left="1440" w:hanging="360"/>
+      </w:pPr>
+    </w:lvl>
+    <w:lvl w:ilvl="2" w:tplc="0409001B" w:tentative="1">
+      <w:start w:val="1"/>
+      <w:numFmt w:val="lowerRoman"/>
+      <w:lvlText w:val="%3."/>
+      <w:lvlJc w:val="right"/>
+      <w:pPr>
+        <w:ind w:left="2160" w:hanging="180"/>
+      </w:pPr>
+    </w:lvl>
+    <w:lvl w:ilvl="3" w:tplc="0409000F" w:tentative="1">
+      <w:start w:val="1"/>
+      <w:numFmt w:val="decimal"/>
+      <w:lvlText w:val="%4."/>
+      <w:lvlJc w:val="left"/>
+      <w:pPr>
+        <w:ind w:left="2880" w:hanging="360"/>
+      </w:pPr>
+    </w:lvl>
+    <w:lvl w:ilvl="4" w:tplc="04090019" w:tentative="1">
+      <w:start w:val="1"/>
+      <w:numFmt w:val="lowerLetter"/>
+      <w:lvlText w:val="%5."/>
+      <w:lvlJc w:val="left"/>
+      <w:pPr>
+        <w:ind w:left="3600" w:hanging="360"/>
+      </w:pPr>
+    </w:lvl>
+    <w:lvl w:ilvl="5" w:tplc="0409001B" w:tentative="1">
+      <w:start w:val="1"/>
+      <w:numFmt w:val="lowerRoman"/>
+      <w:lvlText w:val="%6."/>
+      <w:lvlJc w:val="right"/>
+      <w:pPr>
+        <w:ind w:left="4320" w:hanging="180"/>
+      </w:pPr>
+    </w:lvl>
+    <w:lvl w:ilvl="6" w:tplc="0409000F" w:tentative="1">
+      <w:start w:val="1"/>
+      <w:numFmt w:val="decimal"/>
+      <w:lvlText w:val="%7."/>
+      <w:lvlJc w:val="left"/>
+      <w:pPr>
+        <w:ind w:left="5040" w:hanging="360"/>
+      </w:pPr>
+    </w:lvl>
+    <w:lvl w:ilvl="7" w:tplc="04090019" w:tentative="1">
+      <w:start w:val="1"/>
+      <w:numFmt w:val="lowerLetter"/>
+      <w:lvlText w:val="%8."/>
+      <w:lvlJc w:val="left"/>
+      <w:pPr>
+        <w:ind w:left="5760" w:hanging="360"/>
+      </w:pPr>
+    </w:lvl>
+    <w:lvl w:ilvl="8" w:tplc="0409001B" w:tentative="1">
+      <w:start w:val="1"/>
+      <w:numFmt w:val="lowerRoman"/>
+      <w:lvlText w:val="%9."/>
+      <w:lvlJc w:val="right"/>
+      <w:pPr>
+        <w:ind w:left="6480" w:hanging="180"/>
+      </w:pPr>
+    </w:lvl>
+  </w:abstractNum>
   <w:num w:numId="1" w16cid:durableId="1540433531">
-    <w:abstractNumId w:val="8"/>
+    <w:abstractNumId w:val="10"/>
   </w:num>
   <w:num w:numId="2" w16cid:durableId="1057048595">
+    <w:abstractNumId w:val="12"/>
+  </w:num>
+  <w:num w:numId="3" w16cid:durableId="1600135780">
+    <w:abstractNumId w:val="3"/>
+  </w:num>
+  <w:num w:numId="4" w16cid:durableId="475494482">
     <w:abstractNumId w:val="9"/>
   </w:num>
-  <w:num w:numId="3" w16cid:durableId="1600135780">
-    <w:abstractNumId w:val="2"/>
+  <w:num w:numId="5" w16cid:durableId="290944375">
+    <w:abstractNumId w:val="4"/>
   </w:num>
-  <w:num w:numId="4" w16cid:durableId="475494482">
+  <w:num w:numId="6" w16cid:durableId="986933752">
+    <w:abstractNumId w:val="6"/>
+  </w:num>
+  <w:num w:numId="7" w16cid:durableId="1655530073">
     <w:abstractNumId w:val="7"/>
   </w:num>
-  <w:num w:numId="5" w16cid:durableId="290944375">
-    <w:abstractNumId w:val="3"/>
-  </w:num>
-  <w:num w:numId="6" w16cid:durableId="986933752">
-    <w:abstractNumId w:val="4"/>
-  </w:num>
-  <w:num w:numId="7" w16cid:durableId="1655530073">
-    <w:abstractNumId w:val="5"/>
-  </w:num>
   <w:num w:numId="8" w16cid:durableId="1630431516">
-    <w:abstractNumId w:val="6"/>
+    <w:abstractNumId w:val="8"/>
   </w:num>
   <w:num w:numId="9" w16cid:durableId="1684700143">
     <w:abstractNumId w:val="0"/>
   </w:num>
   <w:num w:numId="10" w16cid:durableId="535895406">
+    <w:abstractNumId w:val="2"/>
+  </w:num>
+  <w:num w:numId="11" w16cid:durableId="931739924">
     <w:abstractNumId w:val="1"/>
+  </w:num>
+  <w:num w:numId="12" w16cid:durableId="2704890">
+    <w:abstractNumId w:val="5"/>
+  </w:num>
+  <w:num w:numId="13" w16cid:durableId="1554539877">
+    <w:abstractNumId w:val="11"/>
+  </w:num>
+  <w:num w:numId="14" w16cid:durableId="27535340">
+    <w:abstractNumId w:val="13"/>
   </w:num>
 </w:numbering>
 </file>
@@ -2202,6 +2797,7 @@
   <w:style w:type="character" w:default="1" w:styleId="Fuentedeprrafopredeter">
     <w:name w:val="Default Paragraph Font"/>
     <w:uiPriority w:val="1"/>
+    <w:semiHidden/>
     <w:unhideWhenUsed/>
   </w:style>
   <w:style w:type="table" w:default="1" w:styleId="Tablanormal">

</xml_diff>

<commit_message>
Se agregó diagrama de robustez CU-04 Ver producto
</commit_message>
<xml_diff>
--- a/Documentación/CU-04_VerProducto/Descripción.docx
+++ b/Documentación/CU-04_VerProducto/Descripción.docx
@@ -2,14 +2,6 @@
 <file path=word/document.xml><?xml version="1.0" encoding="utf-8"?>
 <w:document xmlns:wpc="http://schemas.microsoft.com/office/word/2010/wordprocessingCanvas" xmlns:cx="http://schemas.microsoft.com/office/drawing/2014/chartex" xmlns:cx1="http://schemas.microsoft.com/office/drawing/2015/9/8/chartex" xmlns:cx2="http://schemas.microsoft.com/office/drawing/2015/10/21/chartex" xmlns:cx3="http://schemas.microsoft.com/office/drawing/2016/5/9/chartex" xmlns:cx4="http://schemas.microsoft.com/office/drawing/2016/5/10/chartex" xmlns:cx5="http://schemas.microsoft.com/office/drawing/2016/5/11/chartex" xmlns:cx6="http://schemas.microsoft.com/office/drawing/2016/5/12/chartex" xmlns:cx7="http://schemas.microsoft.com/office/drawing/2016/5/13/chartex" xmlns:cx8="http://schemas.microsoft.com/office/drawing/2016/5/14/chartex" xmlns:mc="http://schemas.openxmlformats.org/markup-compatibility/2006" xmlns:aink="http://schemas.microsoft.com/office/drawing/2016/ink" xmlns:am3d="http://schemas.microsoft.com/office/drawing/2017/model3d" xmlns:o="urn:schemas-microsoft-com:office:office" xmlns:oel="http://schemas.microsoft.com/office/2019/extlst" xmlns:r="http://schemas.openxmlformats.org/officeDocument/2006/relationships" xmlns:m="http://schemas.openxmlformats.org/officeDocument/2006/math" xmlns:v="urn:schemas-microsoft-com:vml" xmlns:wp14="http://schemas.microsoft.com/office/word/2010/wordprocessingDrawing" xmlns:wp="http://schemas.openxmlformats.org/drawingml/2006/wordprocessingDrawing" xmlns:w10="urn:schemas-microsoft-com:office:word" xmlns:w="http://schemas.openxmlformats.org/wordprocessingml/2006/main" xmlns:w14="http://schemas.microsoft.com/office/word/2010/wordml" xmlns:w15="http://schemas.microsoft.com/office/word/2012/wordml" xmlns:w16cex="http://schemas.microsoft.com/office/word/2018/wordml/cex" xmlns:w16cid="http://schemas.microsoft.com/office/word/2016/wordml/cid" xmlns:w16="http://schemas.microsoft.com/office/word/2018/wordml" xmlns:w16du="http://schemas.microsoft.com/office/word/2023/wordml/word16du" xmlns:w16sdtdh="http://schemas.microsoft.com/office/word/2020/wordml/sdtdatahash" xmlns:w16se="http://schemas.microsoft.com/office/word/2015/wordml/symex" xmlns:wpg="http://schemas.microsoft.com/office/word/2010/wordprocessingGroup" xmlns:wpi="http://schemas.microsoft.com/office/word/2010/wordprocessingInk" xmlns:wne="http://schemas.microsoft.com/office/word/2006/wordml" xmlns:wps="http://schemas.microsoft.com/office/word/2010/wordprocessingShape" mc:Ignorable="w14 w15 w16se w16cid w16 w16cex w16sdtdh w16du wp14">
   <w:body>
-    <w:p>
-      <w:pPr>
-        <w:jc w:val="both"/>
-      </w:pPr>
-      <w:r>
-        <w:tab/>
-      </w:r>
-    </w:p>
     <w:tbl>
       <w:tblPr>
         <w:tblStyle w:val="Tablaconcuadrcula"/>
@@ -279,6 +271,9 @@
             <w:pPr>
               <w:pStyle w:val="Prrafodelista"/>
               <w:jc w:val="both"/>
+              <w:rPr>
+                <w:u w:val="single"/>
+              </w:rPr>
             </w:pPr>
             <w:r>
               <w:t>Luego sistema muestra la ventana “</w:t>
@@ -289,7 +284,7 @@
             </w:r>
             <w:proofErr w:type="spellEnd"/>
             <w:r>
-              <w:t>”, con una tabla de los productos recuperados con los campos “Nombre”, “Cantidad”, “Precio”, “Categoría”, junto con los botones “Ver detalles”, “Editar” y “Eliminar” deshabilitados, por último, un botón “Volver”.</w:t>
+              <w:t>”, con una barra de búsqueda y una tabla con los productos recuperados con los campos “Nombre”, “Cantidad”, “Precio”, “Categoría”, junto con los botones “Ver detalles”, “Editar” y “Eliminar” en cada producto de la tabla, por último, un botón “Volver”.</w:t>
             </w:r>
           </w:p>
           <w:p>
@@ -302,7 +297,7 @@
               <w:jc w:val="both"/>
             </w:pPr>
             <w:r>
-              <w:t>El actor selecciona un producto de la tabla. (FA-01)</w:t>
+              <w:t>El actor busca un producto, selecciona un producto de la tabla y da clic en el botón “Ver detalle”. (FA-01, FA-02, FA-03)</w:t>
             </w:r>
           </w:p>
           <w:p>
@@ -315,32 +310,6 @@
               <w:jc w:val="both"/>
             </w:pPr>
             <w:r>
-              <w:t>El sistema habilita los botones “Ver detalle”, “Editar” y “Eliminar”.</w:t>
-            </w:r>
-          </w:p>
-          <w:p>
-            <w:pPr>
-              <w:pStyle w:val="Prrafodelista"/>
-              <w:numPr>
-                <w:ilvl w:val="0"/>
-                <w:numId w:val="11"/>
-              </w:numPr>
-              <w:jc w:val="both"/>
-            </w:pPr>
-            <w:r>
-              <w:t>El actor da clic en el botón “Ver detalle”. (FA-01, FA-02, FA-03)</w:t>
-            </w:r>
-          </w:p>
-          <w:p>
-            <w:pPr>
-              <w:pStyle w:val="Prrafodelista"/>
-              <w:numPr>
-                <w:ilvl w:val="0"/>
-                <w:numId w:val="11"/>
-              </w:numPr>
-              <w:jc w:val="both"/>
-            </w:pPr>
-            <w:r>
               <w:t>El sistema muestra la ventana “</w:t>
             </w:r>
             <w:proofErr w:type="spellStart"/>
@@ -352,7 +321,13 @@
               <w:t xml:space="preserve">” que muestra la información detallada del PRODUCTO, esta información incluye: </w:t>
             </w:r>
             <w:r>
-              <w:t>“Nombre”, “Descripción”, “Cantidad”, “Precio”, “Fecha de caducidad”,</w:t>
+              <w:t>“Nombre”, “Descripción”, “Cantidad”, “Precio</w:t>
+            </w:r>
+            <w:r>
+              <w:t xml:space="preserve"> Actual</w:t>
+            </w:r>
+            <w:r>
+              <w:t>”, “Fecha de caducidad”,</w:t>
             </w:r>
             <w:r>
               <w:t xml:space="preserve"> </w:t>
@@ -818,7 +793,6 @@
                 <w:b/>
                 <w:bCs/>
               </w:rPr>
-              <w:lastRenderedPageBreak/>
               <w:t>Postcondiciones</w:t>
             </w:r>
           </w:p>
@@ -832,30 +806,15 @@
               <w:jc w:val="both"/>
             </w:pPr>
             <w:r>
-              <w:t>POS-01 Las ventanas “</w:t>
-            </w:r>
-            <w:proofErr w:type="spellStart"/>
-            <w:r>
-              <w:t>DetalleProductoView</w:t>
-            </w:r>
-            <w:proofErr w:type="spellEnd"/>
-            <w:r>
-              <w:t>” y “</w:t>
-            </w:r>
-            <w:proofErr w:type="spellStart"/>
-            <w:r>
-              <w:t>VerProductosView</w:t>
-            </w:r>
-            <w:proofErr w:type="spellEnd"/>
-            <w:r>
-              <w:t>” se cierran correctamente.</w:t>
-            </w:r>
-          </w:p>
-          <w:p>
-            <w:pPr>
-              <w:jc w:val="both"/>
-            </w:pPr>
-            <w:r>
+              <w:t>POS-01 El actor ha visualizado correctamente el detalle de un producto seleccionado.</w:t>
+            </w:r>
+          </w:p>
+          <w:p>
+            <w:pPr>
+              <w:jc w:val="both"/>
+            </w:pPr>
+            <w:r>
+              <w:lastRenderedPageBreak/>
               <w:t>POS-02 Las asociaciones y datos definidos del PRODUCTO consultado se mantienen sin alteraciones.</w:t>
             </w:r>
           </w:p>
@@ -2593,7 +2552,7 @@
   <w:style w:type="paragraph" w:default="1" w:styleId="Normal">
     <w:name w:val="Normal"/>
     <w:qFormat/>
-    <w:rsid w:val="00CE493D"/>
+    <w:rsid w:val="003263F6"/>
   </w:style>
   <w:style w:type="paragraph" w:styleId="Ttulo1">
     <w:name w:val="heading 1"/>

</xml_diff>

<commit_message>
Se modifico la Descripción del CU-04 y el diagrama de robustez (Eliminación del flujo alterno Volver)
</commit_message>
<xml_diff>
--- a/Documentación/CU-04_VerProducto/Descripción.docx
+++ b/Documentación/CU-04_VerProducto/Descripción.docx
@@ -298,7 +298,7 @@
               <w:jc w:val="both"/>
             </w:pPr>
             <w:r>
-              <w:t>El actor busca un producto, selecciona un producto de la tabla y da clic en el botón “Ver detalle”. (FA-01, FA-02, FA-03, FA-04)</w:t>
+              <w:t>El actor busca un producto, selecciona un producto de la tabla y da clic en el botón “Ver detalle”. (FA-01, FA-02, FA-03)</w:t>
             </w:r>
           </w:p>
           <w:p>
@@ -480,48 +480,6 @@
               <w:jc w:val="both"/>
             </w:pPr>
             <w:r>
-              <w:t>FA-01 Volver</w:t>
-            </w:r>
-          </w:p>
-          <w:p>
-            <w:pPr>
-              <w:pStyle w:val="Prrafodelista"/>
-              <w:numPr>
-                <w:ilvl w:val="0"/>
-                <w:numId w:val="12"/>
-              </w:numPr>
-              <w:jc w:val="both"/>
-            </w:pPr>
-            <w:r>
-              <w:t>El actor hace clic en el botón “Volver”</w:t>
-            </w:r>
-          </w:p>
-          <w:p>
-            <w:pPr>
-              <w:pStyle w:val="Prrafodelista"/>
-              <w:numPr>
-                <w:ilvl w:val="0"/>
-                <w:numId w:val="12"/>
-              </w:numPr>
-              <w:jc w:val="both"/>
-            </w:pPr>
-            <w:r>
-              <w:t>El sistema cierra la ventana “</w:t>
-            </w:r>
-            <w:proofErr w:type="spellStart"/>
-            <w:r>
-              <w:t>VerProductosView</w:t>
-            </w:r>
-            <w:proofErr w:type="spellEnd"/>
-            <w:r>
-              <w:t>” y regresa al flujo normal en el último paso.</w:t>
-            </w:r>
-          </w:p>
-          <w:p>
-            <w:pPr>
-              <w:jc w:val="both"/>
-            </w:pPr>
-            <w:r>
               <w:t>FA-02 Clic en el botón “Editar”</w:t>
             </w:r>
           </w:p>
@@ -813,7 +771,6 @@
               <w:jc w:val="both"/>
             </w:pPr>
             <w:r>
-              <w:lastRenderedPageBreak/>
               <w:t>Regresa al flujo normal en el último paso.</w:t>
             </w:r>
           </w:p>
@@ -837,7 +794,6 @@
                 <w:b/>
                 <w:bCs/>
               </w:rPr>
-              <w:lastRenderedPageBreak/>
               <w:t>Postcondiciones</w:t>
             </w:r>
           </w:p>
@@ -859,6 +815,7 @@
               <w:jc w:val="both"/>
             </w:pPr>
             <w:r>
+              <w:lastRenderedPageBreak/>
               <w:t>POS-02 Las asociaciones y datos definidos del PRODUCTO consultado se mantienen sin alteraciones.</w:t>
             </w:r>
           </w:p>
@@ -2689,7 +2646,7 @@
   <w:style w:type="paragraph" w:default="1" w:styleId="Normal">
     <w:name w:val="Normal"/>
     <w:qFormat/>
-    <w:rsid w:val="006E102F"/>
+    <w:rsid w:val="005841EF"/>
   </w:style>
   <w:style w:type="paragraph" w:styleId="Ttulo1">
     <w:name w:val="heading 1"/>

</xml_diff>

<commit_message>
Se modificaron las descripciones CU-04 Y CU-05 (Cantidad en exhibición y en bodega)
</commit_message>
<xml_diff>
--- a/Documentación/CU-04_VerProducto/Descripción.docx
+++ b/Documentación/CU-04_VerProducto/Descripción.docx
@@ -322,7 +322,19 @@
               <w:t xml:space="preserve">” que muestra la información detallada del PRODUCTO, esta información incluye: </w:t>
             </w:r>
             <w:r>
-              <w:t>“Nombre”, “Descripción”, “Cantidad”, “Precio</w:t>
+              <w:t>“Nombre”, “Descripción”, “Cantidad</w:t>
+            </w:r>
+            <w:r>
+              <w:t xml:space="preserve"> en inventario</w:t>
+            </w:r>
+            <w:r>
+              <w:t>”</w:t>
+            </w:r>
+            <w:r>
+              <w:t>, “Cantidad en exhibición”</w:t>
+            </w:r>
+            <w:r>
+              <w:t>, “Precio</w:t>
             </w:r>
             <w:r>
               <w:t xml:space="preserve"> Actual</w:t>
@@ -354,7 +366,7 @@
               <w:t xml:space="preserve">, </w:t>
             </w:r>
             <w:r>
-              <w:t>“Ubicación”, “Unidad de medida” y</w:t>
+              <w:t>“Unidad de medida” y</w:t>
             </w:r>
             <w:r>
               <w:t xml:space="preserve"> </w:t>
@@ -410,41 +422,13 @@
               <w:jc w:val="both"/>
             </w:pPr>
             <w:r>
-              <w:t>El actor da clic en el botón “Volver”</w:t>
-            </w:r>
-          </w:p>
-          <w:p>
-            <w:pPr>
-              <w:pStyle w:val="Prrafodelista"/>
-              <w:numPr>
-                <w:ilvl w:val="0"/>
-                <w:numId w:val="11"/>
-              </w:numPr>
-              <w:jc w:val="both"/>
-            </w:pPr>
-            <w:r>
-              <w:t>El sistema cierra la ventana “</w:t>
-            </w:r>
-            <w:proofErr w:type="spellStart"/>
-            <w:r>
-              <w:t>VerProductosView</w:t>
-            </w:r>
-            <w:proofErr w:type="spellEnd"/>
-            <w:r>
-              <w:t>”</w:t>
-            </w:r>
-          </w:p>
-          <w:p>
-            <w:pPr>
-              <w:pStyle w:val="Prrafodelista"/>
-              <w:numPr>
-                <w:ilvl w:val="0"/>
-                <w:numId w:val="11"/>
-              </w:numPr>
-              <w:jc w:val="both"/>
-            </w:pPr>
-            <w:r>
-              <w:t>Fin del caso de uso.</w:t>
+              <w:t xml:space="preserve">Fin del caso de </w:t>
+            </w:r>
+            <w:r>
+              <w:t>uso</w:t>
+            </w:r>
+            <w:r>
+              <w:t>.</w:t>
             </w:r>
           </w:p>
         </w:tc>
@@ -815,7 +799,6 @@
               <w:jc w:val="both"/>
             </w:pPr>
             <w:r>
-              <w:lastRenderedPageBreak/>
               <w:t>POS-02 Las asociaciones y datos definidos del PRODUCTO consultado se mantienen sin alteraciones.</w:t>
             </w:r>
           </w:p>
@@ -836,6 +819,56 @@
     </w:sectPr>
   </w:body>
 </w:document>
+</file>
+
+<file path=word/endnotes.xml><?xml version="1.0" encoding="utf-8"?>
+<w:endnotes xmlns:wpc="http://schemas.microsoft.com/office/word/2010/wordprocessingCanvas" xmlns:cx="http://schemas.microsoft.com/office/drawing/2014/chartex" xmlns:cx1="http://schemas.microsoft.com/office/drawing/2015/9/8/chartex" xmlns:cx2="http://schemas.microsoft.com/office/drawing/2015/10/21/chartex" xmlns:cx3="http://schemas.microsoft.com/office/drawing/2016/5/9/chartex" xmlns:cx4="http://schemas.microsoft.com/office/drawing/2016/5/10/chartex" xmlns:cx5="http://schemas.microsoft.com/office/drawing/2016/5/11/chartex" xmlns:cx6="http://schemas.microsoft.com/office/drawing/2016/5/12/chartex" xmlns:cx7="http://schemas.microsoft.com/office/drawing/2016/5/13/chartex" xmlns:cx8="http://schemas.microsoft.com/office/drawing/2016/5/14/chartex" xmlns:mc="http://schemas.openxmlformats.org/markup-compatibility/2006" xmlns:aink="http://schemas.microsoft.com/office/drawing/2016/ink" xmlns:am3d="http://schemas.microsoft.com/office/drawing/2017/model3d" xmlns:o="urn:schemas-microsoft-com:office:office" xmlns:oel="http://schemas.microsoft.com/office/2019/extlst" xmlns:r="http://schemas.openxmlformats.org/officeDocument/2006/relationships" xmlns:m="http://schemas.openxmlformats.org/officeDocument/2006/math" xmlns:v="urn:schemas-microsoft-com:vml" xmlns:wp14="http://schemas.microsoft.com/office/word/2010/wordprocessingDrawing" xmlns:wp="http://schemas.openxmlformats.org/drawingml/2006/wordprocessingDrawing" xmlns:w10="urn:schemas-microsoft-com:office:word" xmlns:w="http://schemas.openxmlformats.org/wordprocessingml/2006/main" xmlns:w14="http://schemas.microsoft.com/office/word/2010/wordml" xmlns:w15="http://schemas.microsoft.com/office/word/2012/wordml" xmlns:w16cex="http://schemas.microsoft.com/office/word/2018/wordml/cex" xmlns:w16cid="http://schemas.microsoft.com/office/word/2016/wordml/cid" xmlns:w16="http://schemas.microsoft.com/office/word/2018/wordml" xmlns:w16du="http://schemas.microsoft.com/office/word/2023/wordml/word16du" xmlns:w16sdtdh="http://schemas.microsoft.com/office/word/2020/wordml/sdtdatahash" xmlns:w16se="http://schemas.microsoft.com/office/word/2015/wordml/symex" xmlns:wpg="http://schemas.microsoft.com/office/word/2010/wordprocessingGroup" xmlns:wpi="http://schemas.microsoft.com/office/word/2010/wordprocessingInk" xmlns:wne="http://schemas.microsoft.com/office/word/2006/wordml" xmlns:wps="http://schemas.microsoft.com/office/word/2010/wordprocessingShape" mc:Ignorable="w14 w15 w16se w16cid w16 w16cex w16sdtdh w16du wp14">
+  <w:endnote w:type="separator" w:id="-1">
+    <w:p>
+      <w:pPr>
+        <w:spacing w:after="0" w:line="240" w:lineRule="auto"/>
+      </w:pPr>
+      <w:r>
+        <w:separator/>
+      </w:r>
+    </w:p>
+  </w:endnote>
+  <w:endnote w:type="continuationSeparator" w:id="0">
+    <w:p>
+      <w:pPr>
+        <w:spacing w:after="0" w:line="240" w:lineRule="auto"/>
+      </w:pPr>
+      <w:r>
+        <w:continuationSeparator/>
+      </w:r>
+    </w:p>
+  </w:endnote>
+</w:endnotes>
+</file>
+
+<file path=word/footnotes.xml><?xml version="1.0" encoding="utf-8"?>
+<w:footnotes xmlns:wpc="http://schemas.microsoft.com/office/word/2010/wordprocessingCanvas" xmlns:cx="http://schemas.microsoft.com/office/drawing/2014/chartex" xmlns:cx1="http://schemas.microsoft.com/office/drawing/2015/9/8/chartex" xmlns:cx2="http://schemas.microsoft.com/office/drawing/2015/10/21/chartex" xmlns:cx3="http://schemas.microsoft.com/office/drawing/2016/5/9/chartex" xmlns:cx4="http://schemas.microsoft.com/office/drawing/2016/5/10/chartex" xmlns:cx5="http://schemas.microsoft.com/office/drawing/2016/5/11/chartex" xmlns:cx6="http://schemas.microsoft.com/office/drawing/2016/5/12/chartex" xmlns:cx7="http://schemas.microsoft.com/office/drawing/2016/5/13/chartex" xmlns:cx8="http://schemas.microsoft.com/office/drawing/2016/5/14/chartex" xmlns:mc="http://schemas.openxmlformats.org/markup-compatibility/2006" xmlns:aink="http://schemas.microsoft.com/office/drawing/2016/ink" xmlns:am3d="http://schemas.microsoft.com/office/drawing/2017/model3d" xmlns:o="urn:schemas-microsoft-com:office:office" xmlns:oel="http://schemas.microsoft.com/office/2019/extlst" xmlns:r="http://schemas.openxmlformats.org/officeDocument/2006/relationships" xmlns:m="http://schemas.openxmlformats.org/officeDocument/2006/math" xmlns:v="urn:schemas-microsoft-com:vml" xmlns:wp14="http://schemas.microsoft.com/office/word/2010/wordprocessingDrawing" xmlns:wp="http://schemas.openxmlformats.org/drawingml/2006/wordprocessingDrawing" xmlns:w10="urn:schemas-microsoft-com:office:word" xmlns:w="http://schemas.openxmlformats.org/wordprocessingml/2006/main" xmlns:w14="http://schemas.microsoft.com/office/word/2010/wordml" xmlns:w15="http://schemas.microsoft.com/office/word/2012/wordml" xmlns:w16cex="http://schemas.microsoft.com/office/word/2018/wordml/cex" xmlns:w16cid="http://schemas.microsoft.com/office/word/2016/wordml/cid" xmlns:w16="http://schemas.microsoft.com/office/word/2018/wordml" xmlns:w16du="http://schemas.microsoft.com/office/word/2023/wordml/word16du" xmlns:w16sdtdh="http://schemas.microsoft.com/office/word/2020/wordml/sdtdatahash" xmlns:w16se="http://schemas.microsoft.com/office/word/2015/wordml/symex" xmlns:wpg="http://schemas.microsoft.com/office/word/2010/wordprocessingGroup" xmlns:wpi="http://schemas.microsoft.com/office/word/2010/wordprocessingInk" xmlns:wne="http://schemas.microsoft.com/office/word/2006/wordml" xmlns:wps="http://schemas.microsoft.com/office/word/2010/wordprocessingShape" mc:Ignorable="w14 w15 w16se w16cid w16 w16cex w16sdtdh w16du wp14">
+  <w:footnote w:type="separator" w:id="-1">
+    <w:p>
+      <w:pPr>
+        <w:spacing w:after="0" w:line="240" w:lineRule="auto"/>
+      </w:pPr>
+      <w:r>
+        <w:separator/>
+      </w:r>
+    </w:p>
+  </w:footnote>
+  <w:footnote w:type="continuationSeparator" w:id="0">
+    <w:p>
+      <w:pPr>
+        <w:spacing w:after="0" w:line="240" w:lineRule="auto"/>
+      </w:pPr>
+      <w:r>
+        <w:continuationSeparator/>
+      </w:r>
+    </w:p>
+  </w:footnote>
+</w:footnotes>
 </file>
 
 <file path=word/numbering.xml><?xml version="1.0" encoding="utf-8"?>
@@ -2646,7 +2679,7 @@
   <w:style w:type="paragraph" w:default="1" w:styleId="Normal">
     <w:name w:val="Normal"/>
     <w:qFormat/>
-    <w:rsid w:val="005841EF"/>
+    <w:rsid w:val="00351C00"/>
   </w:style>
   <w:style w:type="paragraph" w:styleId="Ttulo1">
     <w:name w:val="heading 1"/>
@@ -3182,6 +3215,50 @@
         <w:insideV w:val="single" w:sz="4" w:space="0" w:color="auto"/>
       </w:tblBorders>
     </w:tblPr>
+  </w:style>
+  <w:style w:type="paragraph" w:styleId="Encabezado">
+    <w:name w:val="header"/>
+    <w:basedOn w:val="Normal"/>
+    <w:link w:val="EncabezadoCar"/>
+    <w:uiPriority w:val="99"/>
+    <w:unhideWhenUsed/>
+    <w:rsid w:val="00351C00"/>
+    <w:pPr>
+      <w:tabs>
+        <w:tab w:val="center" w:pos="4680"/>
+        <w:tab w:val="right" w:pos="9360"/>
+      </w:tabs>
+      <w:spacing w:after="0" w:line="240" w:lineRule="auto"/>
+    </w:pPr>
+  </w:style>
+  <w:style w:type="character" w:customStyle="1" w:styleId="EncabezadoCar">
+    <w:name w:val="Encabezado Car"/>
+    <w:basedOn w:val="Fuentedeprrafopredeter"/>
+    <w:link w:val="Encabezado"/>
+    <w:uiPriority w:val="99"/>
+    <w:rsid w:val="00351C00"/>
+  </w:style>
+  <w:style w:type="paragraph" w:styleId="Piedepgina">
+    <w:name w:val="footer"/>
+    <w:basedOn w:val="Normal"/>
+    <w:link w:val="PiedepginaCar"/>
+    <w:uiPriority w:val="99"/>
+    <w:unhideWhenUsed/>
+    <w:rsid w:val="00351C00"/>
+    <w:pPr>
+      <w:tabs>
+        <w:tab w:val="center" w:pos="4680"/>
+        <w:tab w:val="right" w:pos="9360"/>
+      </w:tabs>
+      <w:spacing w:after="0" w:line="240" w:lineRule="auto"/>
+    </w:pPr>
+  </w:style>
+  <w:style w:type="character" w:customStyle="1" w:styleId="PiedepginaCar">
+    <w:name w:val="Pie de página Car"/>
+    <w:basedOn w:val="Fuentedeprrafopredeter"/>
+    <w:link w:val="Piedepgina"/>
+    <w:uiPriority w:val="99"/>
+    <w:rsid w:val="00351C00"/>
   </w:style>
 </w:styles>
 </file>

</xml_diff>

<commit_message>
Se modificó la descripción de CU-04 y diagrama de robustez (Traer toda la info de Producto en VerDetalleProductoView)
</commit_message>
<xml_diff>
--- a/Documentación/CU-04_VerProducto/Descripción.docx
+++ b/Documentación/CU-04_VerProducto/Descripción.docx
@@ -311,7 +311,16 @@
               <w:jc w:val="both"/>
             </w:pPr>
             <w:r>
-              <w:t>El sistema muestra la ventana “</w:t>
+              <w:t xml:space="preserve">El sistema recupera de la base de datos toda la información del PRODUCTO seleccionado (EX-01) </w:t>
+            </w:r>
+          </w:p>
+          <w:p>
+            <w:pPr>
+              <w:pStyle w:val="Prrafodelista"/>
+              <w:jc w:val="both"/>
+            </w:pPr>
+            <w:r>
+              <w:t>Luego, muestra la ventana “</w:t>
             </w:r>
             <w:proofErr w:type="spellStart"/>
             <w:r>
@@ -325,7 +334,7 @@
               <w:t>“Nombre”, “Descripción”, “Cantidad</w:t>
             </w:r>
             <w:r>
-              <w:t xml:space="preserve"> en inventario</w:t>
+              <w:t xml:space="preserve"> en bodega</w:t>
             </w:r>
             <w:r>
               <w:t>”</w:t>
@@ -799,6 +808,7 @@
               <w:jc w:val="both"/>
             </w:pPr>
             <w:r>
+              <w:lastRenderedPageBreak/>
               <w:t>POS-02 Las asociaciones y datos definidos del PRODUCTO consultado se mantienen sin alteraciones.</w:t>
             </w:r>
           </w:p>
@@ -2679,7 +2689,7 @@
   <w:style w:type="paragraph" w:default="1" w:styleId="Normal">
     <w:name w:val="Normal"/>
     <w:qFormat/>
-    <w:rsid w:val="00351C00"/>
+    <w:rsid w:val="00D11BA0"/>
   </w:style>
   <w:style w:type="paragraph" w:styleId="Ttulo1">
     <w:name w:val="heading 1"/>

</xml_diff>